<commit_message>
Logout, span tag bug fixes
</commit_message>
<xml_diff>
--- a/Build Files/Build Log.docx
+++ b/Build Files/Build Log.docx
@@ -14,8 +14,6 @@
         </w:rPr>
         <w:t>Build Log:</w:t>
       </w:r>
-      <w:bookmarkStart w:id="0" w:name="_GoBack"/>
-      <w:bookmarkEnd w:id="0"/>
     </w:p>
     <w:p>
       <w:pPr>
@@ -51,200 +49,12 @@
       <w:pPr>
         <w:pStyle w:val="ListParagraph"/>
         <w:ind w:left="360"/>
-      </w:pPr>
-      <w:r>
-        <w:t>- Need all of his homepage images/links finalized.</w:t>
-      </w:r>
-      <w:r>
-        <w:t xml:space="preserve"> </w:t>
-      </w:r>
-      <w:r>
-        <w:t xml:space="preserve"> **Waiting on images/links</w:t>
-      </w:r>
-    </w:p>
-    <w:p>
-      <w:pPr>
-        <w:pStyle w:val="ListParagraph"/>
-        <w:ind w:left="360"/>
-      </w:pPr>
-      <w:r>
-        <w:t>- Need his completely completed list of what categories/</w:t>
-      </w:r>
-      <w:proofErr w:type="spellStart"/>
-      <w:r>
-        <w:t>subcats</w:t>
-      </w:r>
-      <w:proofErr w:type="spellEnd"/>
-      <w:r>
-        <w:t xml:space="preserve"> use</w:t>
-      </w:r>
-      <w:r>
-        <w:t xml:space="preserve"> which category page </w:t>
-      </w:r>
-      <w:proofErr w:type="gramStart"/>
-      <w:r>
-        <w:t>templates.</w:t>
-      </w:r>
-      <w:proofErr w:type="gramEnd"/>
-      <w:r>
-        <w:t xml:space="preserve"> </w:t>
-      </w:r>
-      <w:r>
-        <w:t>**Waiting on list from Jeff</w:t>
-      </w:r>
-    </w:p>
-    <w:p>
-      <w:pPr>
-        <w:pStyle w:val="ListParagraph"/>
-        <w:ind w:left="360"/>
-      </w:pPr>
-      <w:r>
-        <w:t>- He wants video capability enacted for his tabs.</w:t>
-      </w:r>
-      <w:r>
-        <w:t xml:space="preserve"> </w:t>
-      </w:r>
-      <w:r>
-        <w:t xml:space="preserve">**need implementation to enable </w:t>
-      </w:r>
-      <w:proofErr w:type="spellStart"/>
-      <w:r>
-        <w:rPr>
-          <w:rFonts w:ascii="Arial" w:hAnsi="Arial" w:cs="Arial"/>
-          <w:color w:val="222222"/>
-          <w:sz w:val="20"/>
-          <w:szCs w:val="20"/>
-          <w:shd w:val="clear" w:color="auto" w:fill="FFFFFF"/>
-        </w:rPr>
-        <w:t>youtube</w:t>
-      </w:r>
-      <w:proofErr w:type="gramStart"/>
-      <w:r>
-        <w:rPr>
-          <w:rFonts w:ascii="Arial" w:hAnsi="Arial" w:cs="Arial"/>
-          <w:color w:val="222222"/>
-          <w:sz w:val="20"/>
-          <w:szCs w:val="20"/>
-          <w:shd w:val="clear" w:color="auto" w:fill="FFFFFF"/>
-        </w:rPr>
-        <w:t>:</w:t>
-      </w:r>
-      <w:r>
-        <w:rPr>
-          <w:rFonts w:ascii="Arial" w:hAnsi="Arial" w:cs="Arial"/>
-          <w:color w:val="222222"/>
-          <w:sz w:val="20"/>
-          <w:szCs w:val="20"/>
-          <w:shd w:val="clear" w:color="auto" w:fill="FFFFFF"/>
-        </w:rPr>
-        <w:t>videoed</w:t>
-      </w:r>
-      <w:proofErr w:type="spellEnd"/>
-      <w:proofErr w:type="gramEnd"/>
-      <w:r>
-        <w:rPr>
-          <w:rFonts w:ascii="Arial" w:hAnsi="Arial" w:cs="Arial"/>
-          <w:color w:val="222222"/>
-          <w:sz w:val="20"/>
-          <w:szCs w:val="20"/>
-          <w:shd w:val="clear" w:color="auto" w:fill="FFFFFF"/>
-        </w:rPr>
-        <w:t xml:space="preserve"> to proceed. </w:t>
-      </w:r>
-    </w:p>
-    <w:p>
-      <w:pPr>
-        <w:pStyle w:val="ListParagraph"/>
-        <w:ind w:left="360"/>
-      </w:pPr>
-      <w:r>
-        <w:t xml:space="preserve">- </w:t>
-      </w:r>
-      <w:r>
-        <w:t xml:space="preserve">Possibly needing to build a new product page so </w:t>
-      </w:r>
-      <w:proofErr w:type="gramStart"/>
-      <w:r>
-        <w:t>that product with smaller images utilize</w:t>
-      </w:r>
-      <w:proofErr w:type="gramEnd"/>
-      <w:r>
-        <w:t xml:space="preserve"> this template</w:t>
-      </w:r>
-      <w:r>
-        <w:t>.</w:t>
-      </w:r>
-      <w:r>
-        <w:t xml:space="preserve"> </w:t>
-      </w:r>
-      <w:r>
-        <w:t xml:space="preserve"> **Awaiting feedback</w:t>
-      </w:r>
-    </w:p>
-    <w:p>
-      <w:pPr>
-        <w:pStyle w:val="ListParagraph"/>
-        <w:ind w:left="360"/>
-      </w:pPr>
-      <w:r>
-        <w:t>- Need promo tag images from Jeff for displaying fo</w:t>
-      </w:r>
-      <w:r>
-        <w:t>r items on sale, is fresh, etc.</w:t>
-      </w:r>
-      <w:r>
-        <w:t xml:space="preserve"> **Waiting on images.</w:t>
-      </w:r>
-    </w:p>
-    <w:p>
-      <w:pPr>
-        <w:pStyle w:val="ListParagraph"/>
-        <w:ind w:left="360"/>
-      </w:pPr>
-      <w:r>
-        <w:t xml:space="preserve">- </w:t>
-      </w:r>
-      <w:proofErr w:type="gramStart"/>
-      <w:r>
-        <w:t>Stylize  sub</w:t>
-      </w:r>
-      <w:proofErr w:type="gramEnd"/>
-      <w:r>
-        <w:t xml:space="preserve"> cat descriptions to fit Jeff</w:t>
-      </w:r>
-      <w:r>
-        <w:t>’</w:t>
-      </w:r>
-      <w:r>
-        <w:t>s specifications when received</w:t>
-      </w:r>
-      <w:r>
-        <w:t>.</w:t>
-      </w:r>
-      <w:r>
-        <w:t xml:space="preserve"> </w:t>
-      </w:r>
-      <w:r>
-        <w:t>**Waiting on feedback</w:t>
-      </w:r>
-    </w:p>
-    <w:p>
-      <w:pPr>
-        <w:pStyle w:val="ListParagraph"/>
-        <w:ind w:left="360"/>
-        <w:rPr>
-          <w:u w:val="single"/>
-        </w:rPr>
-      </w:pPr>
-    </w:p>
-    <w:p>
-      <w:pPr>
-        <w:pStyle w:val="ListParagraph"/>
-        <w:ind w:left="360"/>
-        <w:rPr>
-          <w:u w:val="single"/>
-        </w:rPr>
-      </w:pPr>
+        <w:rPr>
+          <w:u w:val="single"/>
+        </w:rPr>
+      </w:pPr>
+      <w:bookmarkStart w:id="0" w:name="_GoBack"/>
+      <w:bookmarkEnd w:id="0"/>
       <w:r>
         <w:rPr>
           <w:u w:val="single"/>

</xml_diff>